<commit_message>
chore: Update Google Docs example template with table
</commit_message>
<xml_diff>
--- a/examples/templates/google_docs_example_with_table.docx
+++ b/examples/templates/google_docs_example_with_table.docx
@@ -4,15 +4,6 @@
   <w:body>
     <w:p>
       <w:pPr>
-        <w:pageBreakBefore w:val="0"/>
-        <w:pBdr>
-          <w:top w:space="0" w:sz="0" w:val="nil"/>
-          <w:left w:space="0" w:sz="0" w:val="nil"/>
-          <w:bottom w:space="0" w:sz="0" w:val="nil"/>
-          <w:right w:space="0" w:sz="0" w:val="nil"/>
-          <w:between w:space="0" w:sz="0" w:val="nil"/>
-        </w:pBdr>
-        <w:shd w:fill="auto" w:val="clear"/>
         <w:spacing w:line="240" w:lineRule="auto"/>
         <w:rPr>
           <w:sz w:val="12"/>
@@ -77,39 +68,23 @@
           <w:p>
             <w:pPr>
               <w:pStyle w:val="Title"/>
-              <w:pBdr>
-                <w:top w:space="0" w:sz="0" w:val="nil"/>
-                <w:left w:space="0" w:sz="0" w:val="nil"/>
-                <w:bottom w:space="0" w:sz="0" w:val="nil"/>
-                <w:right w:space="0" w:sz="0" w:val="nil"/>
-                <w:between w:space="0" w:sz="0" w:val="nil"/>
-              </w:pBdr>
-              <w:shd w:fill="auto" w:val="clear"/>
               <w:rPr/>
             </w:pPr>
-            <w:bookmarkStart w:colFirst="0" w:colLast="0" w:name="_heading=h.vy8acdwi0bv1" w:id="0"/>
+            <w:bookmarkStart w:colFirst="0" w:colLast="0" w:name="_heading=h.3fkrhiygix37" w:id="0"/>
             <w:bookmarkEnd w:id="0"/>
             <w:r>
               <w:rPr>
                 <w:rtl w:val="0"/>
               </w:rPr>
-              <w:t xml:space="preserve">Maria Santos</w:t>
+              <w:t xml:space="preserve">{{NAME}}</w:t>
             </w:r>
           </w:p>
           <w:p>
             <w:pPr>
               <w:pStyle w:val="Subtitle"/>
-              <w:pBdr>
-                <w:top w:space="0" w:sz="0" w:val="nil"/>
-                <w:left w:space="0" w:sz="0" w:val="nil"/>
-                <w:bottom w:space="0" w:sz="0" w:val="nil"/>
-                <w:right w:space="0" w:sz="0" w:val="nil"/>
-                <w:between w:space="0" w:sz="0" w:val="nil"/>
-              </w:pBdr>
-              <w:shd w:fill="auto" w:val="clear"/>
               <w:rPr/>
             </w:pPr>
-            <w:bookmarkStart w:colFirst="0" w:colLast="0" w:name="_heading=h.eayf1t1hzl5w" w:id="1"/>
+            <w:bookmarkStart w:colFirst="0" w:colLast="0" w:name="_heading=h.7aj48ibrwyh3" w:id="1"/>
             <w:bookmarkEnd w:id="1"/>
             <w:r>
               <w:rPr>
@@ -138,14 +113,6 @@
           </w:tcPr>
           <w:p>
             <w:pPr>
-              <w:pBdr>
-                <w:top w:space="0" w:sz="0" w:val="nil"/>
-                <w:left w:space="0" w:sz="0" w:val="nil"/>
-                <w:bottom w:space="0" w:sz="0" w:val="nil"/>
-                <w:right w:space="0" w:sz="0" w:val="nil"/>
-                <w:between w:space="0" w:sz="0" w:val="nil"/>
-              </w:pBdr>
-              <w:shd w:fill="auto" w:val="clear"/>
               <w:spacing w:before="0" w:line="276" w:lineRule="auto"/>
               <w:rPr>
                 <w:rFonts w:ascii="Open Sans" w:cs="Open Sans" w:eastAsia="Open Sans" w:hAnsi="Open Sans"/>
@@ -163,14 +130,6 @@
           </w:p>
           <w:p>
             <w:pPr>
-              <w:pBdr>
-                <w:top w:space="0" w:sz="0" w:val="nil"/>
-                <w:left w:space="0" w:sz="0" w:val="nil"/>
-                <w:bottom w:space="0" w:sz="0" w:val="nil"/>
-                <w:right w:space="0" w:sz="0" w:val="nil"/>
-                <w:between w:space="0" w:sz="0" w:val="nil"/>
-              </w:pBdr>
-              <w:shd w:fill="auto" w:val="clear"/>
               <w:spacing w:before="0" w:line="276" w:lineRule="auto"/>
               <w:rPr>
                 <w:rFonts w:ascii="Open Sans" w:cs="Open Sans" w:eastAsia="Open Sans" w:hAnsi="Open Sans"/>
@@ -201,14 +160,6 @@
           </w:p>
           <w:p>
             <w:pPr>
-              <w:pBdr>
-                <w:top w:space="0" w:sz="0" w:val="nil"/>
-                <w:left w:space="0" w:sz="0" w:val="nil"/>
-                <w:bottom w:space="0" w:sz="0" w:val="nil"/>
-                <w:right w:space="0" w:sz="0" w:val="nil"/>
-                <w:between w:space="0" w:sz="0" w:val="nil"/>
-              </w:pBdr>
-              <w:shd w:fill="auto" w:val="clear"/>
               <w:spacing w:before="0" w:line="276" w:lineRule="auto"/>
               <w:rPr>
                 <w:rFonts w:ascii="Open Sans" w:cs="Open Sans" w:eastAsia="Open Sans" w:hAnsi="Open Sans"/>
@@ -233,7 +184,7 @@
       <w:tr>
         <w:trPr>
           <w:cantSplit w:val="0"/>
-          <w:trHeight w:val="11760" w:hRule="atLeast"/>
+          <w:trHeight w:val="10455" w:hRule="atLeast"/>
           <w:tblHeader w:val="0"/>
         </w:trPr>
         <w:tc>
@@ -256,17 +207,9 @@
           <w:p>
             <w:pPr>
               <w:pStyle w:val="Heading1"/>
-              <w:pBdr>
-                <w:top w:space="0" w:sz="0" w:val="nil"/>
-                <w:left w:space="0" w:sz="0" w:val="nil"/>
-                <w:bottom w:space="0" w:sz="0" w:val="nil"/>
-                <w:right w:space="0" w:sz="0" w:val="nil"/>
-                <w:between w:space="0" w:sz="0" w:val="nil"/>
-              </w:pBdr>
-              <w:shd w:fill="auto" w:val="clear"/>
               <w:rPr/>
             </w:pPr>
-            <w:bookmarkStart w:colFirst="0" w:colLast="0" w:name="_heading=h.davm3ks8e3i9" w:id="2"/>
+            <w:bookmarkStart w:colFirst="0" w:colLast="0" w:name="_heading=h.yqz023q87ng7" w:id="2"/>
             <w:bookmarkEnd w:id="2"/>
             <w:r>
               <w:rPr>
@@ -278,14 +221,6 @@
           <w:p>
             <w:pPr>
               <w:pStyle w:val="Heading2"/>
-              <w:pBdr>
-                <w:top w:space="0" w:sz="0" w:val="nil"/>
-                <w:left w:space="0" w:sz="0" w:val="nil"/>
-                <w:bottom w:space="0" w:sz="0" w:val="nil"/>
-                <w:right w:space="0" w:sz="0" w:val="nil"/>
-                <w:between w:space="0" w:sz="0" w:val="nil"/>
-              </w:pBdr>
-              <w:shd w:fill="auto" w:val="clear"/>
               <w:rPr>
                 <w:b w:val="0"/>
                 <w:bCs w:val="0"/>
@@ -295,20 +230,13 @@
                 <w:szCs w:val="24"/>
               </w:rPr>
             </w:pPr>
-            <w:bookmarkStart w:colFirst="0" w:colLast="0" w:name="_heading=h.gmimoqf9ysps" w:id="3"/>
+            <w:bookmarkStart w:colFirst="0" w:colLast="0" w:name="_heading=h.yqwwxx5cwwqf" w:id="3"/>
             <w:bookmarkEnd w:id="3"/>
             <w:r>
               <w:rPr>
                 <w:rtl w:val="0"/>
               </w:rPr>
-              <w:t xml:space="preserve">Empresa</w:t>
-            </w:r>
-            <w:r>
-              <w:rPr>
-                <w:color w:val="000000"/>
-                <w:rtl w:val="0"/>
-              </w:rPr>
-              <w:t xml:space="preserve">, </w:t>
+              <w:t xml:space="preserve">Empresa, </w:t>
             </w:r>
             <w:r>
               <w:rPr>
@@ -316,7 +244,7 @@
                 <w:bCs w:val="0"/>
                 <w:rtl w:val="0"/>
               </w:rPr>
-              <w:t xml:space="preserve">São Paulo, Brasil — </w:t>
+              <w:t xml:space="preserve">{{LOCATION}} — </w:t>
             </w:r>
             <w:r>
               <w:rPr>
@@ -326,7 +254,7 @@
                 <w:iCs w:val="1"/>
                 <w:rtl w:val="0"/>
               </w:rPr>
-              <w:t xml:space="preserve">Desenvolvedora Senior</w:t>
+              <w:t xml:space="preserve">{{POSITION}}</w:t>
             </w:r>
             <w:r>
               <w:rPr>
@@ -337,17 +265,9 @@
           <w:p>
             <w:pPr>
               <w:pStyle w:val="Heading3"/>
-              <w:pBdr>
-                <w:top w:space="0" w:sz="0" w:val="nil"/>
-                <w:left w:space="0" w:sz="0" w:val="nil"/>
-                <w:bottom w:space="0" w:sz="0" w:val="nil"/>
-                <w:right w:space="0" w:sz="0" w:val="nil"/>
-                <w:between w:space="0" w:sz="0" w:val="nil"/>
-              </w:pBdr>
-              <w:shd w:fill="auto" w:val="clear"/>
               <w:rPr/>
             </w:pPr>
-            <w:bookmarkStart w:colFirst="0" w:colLast="0" w:name="_heading=h.b4osk58ox8sw" w:id="4"/>
+            <w:bookmarkStart w:colFirst="0" w:colLast="0" w:name="_heading=h.kiqybjpg57ez" w:id="4"/>
             <w:bookmarkEnd w:id="4"/>
             <w:r>
               <w:rPr>
@@ -358,18 +278,7 @@
           </w:p>
           <w:p>
             <w:pPr>
-              <w:pBdr>
-                <w:top w:space="0" w:sz="0" w:val="nil"/>
-                <w:left w:space="0" w:sz="0" w:val="nil"/>
-                <w:bottom w:space="0" w:sz="0" w:val="nil"/>
-                <w:right w:space="0" w:sz="0" w:val="nil"/>
-                <w:between w:space="0" w:sz="0" w:val="nil"/>
-              </w:pBdr>
-              <w:shd w:fill="auto" w:val="clear"/>
-              <w:rPr>
-                <w:rFonts w:ascii="Merriweather" w:cs="Merriweather" w:eastAsia="Merriweather" w:hAnsi="Merriweather"/>
-                <w:color w:val="666666"/>
-              </w:rPr>
+              <w:rPr/>
             </w:pPr>
             <w:r>
               <w:rPr>
@@ -377,23 +286,10 @@
               </w:rPr>
               <w:t xml:space="preserve">Digite seu texto aqui Digite seu texto aqui Digite seu texto aqui Digite seu texto aqui Digite seu texto aqui.</w:t>
             </w:r>
-            <w:r>
-              <w:rPr>
-                <w:rtl w:val="0"/>
-              </w:rPr>
-            </w:r>
           </w:p>
           <w:p>
             <w:pPr>
               <w:pStyle w:val="Heading2"/>
-              <w:pBdr>
-                <w:top w:space="0" w:sz="0" w:val="nil"/>
-                <w:left w:space="0" w:sz="0" w:val="nil"/>
-                <w:bottom w:space="0" w:sz="0" w:val="nil"/>
-                <w:right w:space="0" w:sz="0" w:val="nil"/>
-                <w:between w:space="0" w:sz="0" w:val="nil"/>
-              </w:pBdr>
-              <w:shd w:fill="auto" w:val="clear"/>
               <w:rPr>
                 <w:b w:val="0"/>
                 <w:bCs w:val="0"/>
@@ -401,20 +297,13 @@
                 <w:iCs w:val="1"/>
               </w:rPr>
             </w:pPr>
-            <w:bookmarkStart w:colFirst="0" w:colLast="0" w:name="_heading=h.a9xo7jc1e6fc" w:id="5"/>
+            <w:bookmarkStart w:colFirst="0" w:colLast="0" w:name="_heading=h.nfpwj3ef328g" w:id="5"/>
             <w:bookmarkEnd w:id="5"/>
             <w:r>
               <w:rPr>
                 <w:rtl w:val="0"/>
               </w:rPr>
-              <w:t xml:space="preserve">Empresa</w:t>
-            </w:r>
-            <w:r>
-              <w:rPr>
-                <w:color w:val="000000"/>
-                <w:rtl w:val="0"/>
-              </w:rPr>
-              <w:t xml:space="preserve">, </w:t>
+              <w:t xml:space="preserve">Empresa, </w:t>
             </w:r>
             <w:r>
               <w:rPr>
@@ -438,17 +327,9 @@
           <w:p>
             <w:pPr>
               <w:pStyle w:val="Heading3"/>
-              <w:pBdr>
-                <w:top w:space="0" w:sz="0" w:val="nil"/>
-                <w:left w:space="0" w:sz="0" w:val="nil"/>
-                <w:bottom w:space="0" w:sz="0" w:val="nil"/>
-                <w:right w:space="0" w:sz="0" w:val="nil"/>
-                <w:between w:space="0" w:sz="0" w:val="nil"/>
-              </w:pBdr>
-              <w:shd w:fill="auto" w:val="clear"/>
               <w:rPr/>
             </w:pPr>
-            <w:bookmarkStart w:colFirst="0" w:colLast="0" w:name="_heading=h.s890wthjkkh5" w:id="6"/>
+            <w:bookmarkStart w:colFirst="0" w:colLast="0" w:name="_heading=h.rvyeirbftptr" w:id="6"/>
             <w:bookmarkEnd w:id="6"/>
             <w:r>
               <w:rPr>
@@ -459,14 +340,6 @@
           </w:p>
           <w:p>
             <w:pPr>
-              <w:pBdr>
-                <w:top w:space="0" w:sz="0" w:val="nil"/>
-                <w:left w:space="0" w:sz="0" w:val="nil"/>
-                <w:bottom w:space="0" w:sz="0" w:val="nil"/>
-                <w:right w:space="0" w:sz="0" w:val="nil"/>
-                <w:between w:space="0" w:sz="0" w:val="nil"/>
-              </w:pBdr>
-              <w:shd w:fill="auto" w:val="clear"/>
               <w:rPr/>
             </w:pPr>
             <w:r>
@@ -479,14 +352,6 @@
           <w:p>
             <w:pPr>
               <w:pStyle w:val="Heading2"/>
-              <w:pBdr>
-                <w:top w:space="0" w:sz="0" w:val="nil"/>
-                <w:left w:space="0" w:sz="0" w:val="nil"/>
-                <w:bottom w:space="0" w:sz="0" w:val="nil"/>
-                <w:right w:space="0" w:sz="0" w:val="nil"/>
-                <w:between w:space="0" w:sz="0" w:val="nil"/>
-              </w:pBdr>
-              <w:shd w:fill="auto" w:val="clear"/>
               <w:rPr>
                 <w:b w:val="0"/>
                 <w:bCs w:val="0"/>
@@ -494,7 +359,7 @@
                 <w:iCs w:val="1"/>
               </w:rPr>
             </w:pPr>
-            <w:bookmarkStart w:colFirst="0" w:colLast="0" w:name="_heading=h.ilkq25g7gyws" w:id="7"/>
+            <w:bookmarkStart w:colFirst="0" w:colLast="0" w:name="_heading=h.my8vpwazczvh" w:id="7"/>
             <w:bookmarkEnd w:id="7"/>
             <w:r>
               <w:rPr>
@@ -524,17 +389,9 @@
           <w:p>
             <w:pPr>
               <w:pStyle w:val="Heading3"/>
-              <w:pBdr>
-                <w:top w:space="0" w:sz="0" w:val="nil"/>
-                <w:left w:space="0" w:sz="0" w:val="nil"/>
-                <w:bottom w:space="0" w:sz="0" w:val="nil"/>
-                <w:right w:space="0" w:sz="0" w:val="nil"/>
-                <w:between w:space="0" w:sz="0" w:val="nil"/>
-              </w:pBdr>
-              <w:shd w:fill="auto" w:val="clear"/>
               <w:rPr/>
             </w:pPr>
-            <w:bookmarkStart w:colFirst="0" w:colLast="0" w:name="_heading=h.8p4tuufw36je" w:id="8"/>
+            <w:bookmarkStart w:colFirst="0" w:colLast="0" w:name="_heading=h.u5ffmjn5wfxu" w:id="8"/>
             <w:bookmarkEnd w:id="8"/>
             <w:r>
               <w:rPr>
@@ -545,14 +402,6 @@
           </w:p>
           <w:p>
             <w:pPr>
-              <w:pBdr>
-                <w:top w:space="0" w:sz="0" w:val="nil"/>
-                <w:left w:space="0" w:sz="0" w:val="nil"/>
-                <w:bottom w:space="0" w:sz="0" w:val="nil"/>
-                <w:right w:space="0" w:sz="0" w:val="nil"/>
-                <w:between w:space="0" w:sz="0" w:val="nil"/>
-              </w:pBdr>
-              <w:shd w:fill="auto" w:val="clear"/>
               <w:rPr/>
             </w:pPr>
             <w:r>
@@ -565,19 +414,11 @@
           <w:p>
             <w:pPr>
               <w:pStyle w:val="Heading1"/>
-              <w:pBdr>
-                <w:top w:space="0" w:sz="0" w:val="nil"/>
-                <w:left w:space="0" w:sz="0" w:val="nil"/>
-                <w:bottom w:space="0" w:sz="0" w:val="nil"/>
-                <w:right w:space="0" w:sz="0" w:val="nil"/>
-                <w:between w:space="0" w:sz="0" w:val="nil"/>
-              </w:pBdr>
-              <w:shd w:fill="auto" w:val="clear"/>
               <w:rPr>
                 <w:color w:val="b7b7b7"/>
               </w:rPr>
             </w:pPr>
-            <w:bookmarkStart w:colFirst="0" w:colLast="0" w:name="_heading=h.r1ye07x1ew29" w:id="9"/>
+            <w:bookmarkStart w:colFirst="0" w:colLast="0" w:name="_heading=h.5tx69yob62oo" w:id="9"/>
             <w:bookmarkEnd w:id="9"/>
             <w:r>
               <w:rPr>
@@ -594,14 +435,6 @@
           <w:p>
             <w:pPr>
               <w:pStyle w:val="Heading2"/>
-              <w:pBdr>
-                <w:top w:space="0" w:sz="0" w:val="nil"/>
-                <w:left w:space="0" w:sz="0" w:val="nil"/>
-                <w:bottom w:space="0" w:sz="0" w:val="nil"/>
-                <w:right w:space="0" w:sz="0" w:val="nil"/>
-                <w:between w:space="0" w:sz="0" w:val="nil"/>
-              </w:pBdr>
-              <w:shd w:fill="auto" w:val="clear"/>
               <w:rPr>
                 <w:b w:val="0"/>
                 <w:bCs w:val="0"/>
@@ -609,7 +442,7 @@
                 <w:iCs w:val="1"/>
               </w:rPr>
             </w:pPr>
-            <w:bookmarkStart w:colFirst="0" w:colLast="0" w:name="_heading=h.4td78263ljcf" w:id="10"/>
+            <w:bookmarkStart w:colFirst="0" w:colLast="0" w:name="_heading=h.a78w5w72h3fi" w:id="10"/>
             <w:bookmarkEnd w:id="10"/>
             <w:r>
               <w:rPr>
@@ -639,17 +472,9 @@
           <w:p>
             <w:pPr>
               <w:pStyle w:val="Heading3"/>
-              <w:pBdr>
-                <w:top w:space="0" w:sz="0" w:val="nil"/>
-                <w:left w:space="0" w:sz="0" w:val="nil"/>
-                <w:bottom w:space="0" w:sz="0" w:val="nil"/>
-                <w:right w:space="0" w:sz="0" w:val="nil"/>
-                <w:between w:space="0" w:sz="0" w:val="nil"/>
-              </w:pBdr>
-              <w:shd w:fill="auto" w:val="clear"/>
               <w:rPr/>
             </w:pPr>
-            <w:bookmarkStart w:colFirst="0" w:colLast="0" w:name="_heading=h.qdadaei8qqw3" w:id="11"/>
+            <w:bookmarkStart w:colFirst="0" w:colLast="0" w:name="_heading=h.93mgceh27vl" w:id="11"/>
             <w:bookmarkEnd w:id="11"/>
             <w:r>
               <w:rPr>
@@ -660,15 +485,6 @@
           </w:p>
           <w:p>
             <w:pPr>
-              <w:pBdr>
-                <w:top w:space="0" w:sz="0" w:val="nil"/>
-                <w:left w:space="0" w:sz="0" w:val="nil"/>
-                <w:bottom w:space="0" w:sz="0" w:val="nil"/>
-                <w:right w:space="0" w:sz="0" w:val="nil"/>
-                <w:between w:space="0" w:sz="0" w:val="nil"/>
-              </w:pBdr>
-              <w:shd w:fill="auto" w:val="clear"/>
-              <w:spacing w:after="0" w:before="120" w:line="312" w:lineRule="auto"/>
               <w:rPr/>
             </w:pPr>
             <w:r>
@@ -681,14 +497,6 @@
           <w:p>
             <w:pPr>
               <w:pStyle w:val="Heading2"/>
-              <w:pBdr>
-                <w:top w:space="0" w:sz="0" w:val="nil"/>
-                <w:left w:space="0" w:sz="0" w:val="nil"/>
-                <w:bottom w:space="0" w:sz="0" w:val="nil"/>
-                <w:right w:space="0" w:sz="0" w:val="nil"/>
-                <w:between w:space="0" w:sz="0" w:val="nil"/>
-              </w:pBdr>
-              <w:shd w:fill="auto" w:val="clear"/>
               <w:rPr>
                 <w:b w:val="0"/>
                 <w:bCs w:val="0"/>
@@ -696,7 +504,7 @@
                 <w:iCs w:val="1"/>
               </w:rPr>
             </w:pPr>
-            <w:bookmarkStart w:colFirst="0" w:colLast="0" w:name="_heading=h.4i16a0y80p9s" w:id="12"/>
+            <w:bookmarkStart w:colFirst="0" w:colLast="0" w:name="_heading=h.77r38i2f7m67" w:id="12"/>
             <w:bookmarkEnd w:id="12"/>
             <w:r>
               <w:rPr>
@@ -726,17 +534,9 @@
           <w:p>
             <w:pPr>
               <w:pStyle w:val="Heading3"/>
-              <w:pBdr>
-                <w:top w:space="0" w:sz="0" w:val="nil"/>
-                <w:left w:space="0" w:sz="0" w:val="nil"/>
-                <w:bottom w:space="0" w:sz="0" w:val="nil"/>
-                <w:right w:space="0" w:sz="0" w:val="nil"/>
-                <w:between w:space="0" w:sz="0" w:val="nil"/>
-              </w:pBdr>
-              <w:shd w:fill="auto" w:val="clear"/>
               <w:rPr/>
             </w:pPr>
-            <w:bookmarkStart w:colFirst="0" w:colLast="0" w:name="_heading=h.1ago1r7by9qo" w:id="13"/>
+            <w:bookmarkStart w:colFirst="0" w:colLast="0" w:name="_heading=h.p9xdwtyagafp" w:id="13"/>
             <w:bookmarkEnd w:id="13"/>
             <w:r>
               <w:rPr>
@@ -747,15 +547,6 @@
           </w:p>
           <w:p>
             <w:pPr>
-              <w:pBdr>
-                <w:top w:space="0" w:sz="0" w:val="nil"/>
-                <w:left w:space="0" w:sz="0" w:val="nil"/>
-                <w:bottom w:space="0" w:sz="0" w:val="nil"/>
-                <w:right w:space="0" w:sz="0" w:val="nil"/>
-                <w:between w:space="0" w:sz="0" w:val="nil"/>
-              </w:pBdr>
-              <w:shd w:fill="auto" w:val="clear"/>
-              <w:spacing w:after="0" w:before="120" w:line="312" w:lineRule="auto"/>
               <w:rPr/>
             </w:pPr>
             <w:r>
@@ -768,20 +559,12 @@
           <w:p>
             <w:pPr>
               <w:pStyle w:val="Heading1"/>
-              <w:pBdr>
-                <w:top w:space="0" w:sz="0" w:val="nil"/>
-                <w:left w:space="0" w:sz="0" w:val="nil"/>
-                <w:bottom w:space="0" w:sz="0" w:val="nil"/>
-                <w:right w:space="0" w:sz="0" w:val="nil"/>
-                <w:between w:space="0" w:sz="0" w:val="nil"/>
-              </w:pBdr>
-              <w:shd w:fill="auto" w:val="clear"/>
               <w:rPr>
                 <w:sz w:val="20"/>
                 <w:szCs w:val="20"/>
               </w:rPr>
             </w:pPr>
-            <w:bookmarkStart w:colFirst="0" w:colLast="0" w:name="_heading=h.3ecsclkcaf2w" w:id="14"/>
+            <w:bookmarkStart w:colFirst="0" w:colLast="0" w:name="_heading=h.ayvb6dysx1qm" w:id="14"/>
             <w:bookmarkEnd w:id="14"/>
             <w:r>
               <w:rPr>
@@ -798,23 +581,15 @@
           <w:p>
             <w:pPr>
               <w:pStyle w:val="Heading2"/>
-              <w:pBdr>
-                <w:top w:space="0" w:sz="0" w:val="nil"/>
-                <w:left w:space="0" w:sz="0" w:val="nil"/>
-                <w:bottom w:space="0" w:sz="0" w:val="nil"/>
-                <w:right w:space="0" w:sz="0" w:val="nil"/>
-                <w:between w:space="0" w:sz="0" w:val="nil"/>
-              </w:pBdr>
-              <w:shd w:fill="auto" w:val="clear"/>
               <w:rPr/>
             </w:pPr>
-            <w:bookmarkStart w:colFirst="0" w:colLast="0" w:name="_heading=h.obp89v9g22zm" w:id="15"/>
+            <w:bookmarkStart w:colFirst="0" w:colLast="0" w:name="_heading=h.kbx7nax3arrn" w:id="15"/>
             <w:bookmarkEnd w:id="15"/>
             <w:r>
               <w:rPr>
                 <w:rtl w:val="0"/>
               </w:rPr>
-              <w:t xml:space="preserve">Nome do projeto</w:t>
+              <w:t xml:space="preserve">Nome do projeto </w:t>
             </w:r>
             <w:r>
               <w:rPr>
@@ -842,15 +617,6 @@
           </w:p>
           <w:p>
             <w:pPr>
-              <w:pBdr>
-                <w:top w:space="0" w:sz="0" w:val="nil"/>
-                <w:left w:space="0" w:sz="0" w:val="nil"/>
-                <w:bottom w:space="0" w:sz="0" w:val="nil"/>
-                <w:right w:space="0" w:sz="0" w:val="nil"/>
-                <w:between w:space="0" w:sz="0" w:val="nil"/>
-              </w:pBdr>
-              <w:shd w:fill="auto" w:val="clear"/>
-              <w:spacing w:after="0" w:before="120" w:line="312" w:lineRule="auto"/>
               <w:rPr/>
             </w:pPr>
             <w:r>
@@ -881,17 +647,9 @@
           <w:p>
             <w:pPr>
               <w:pStyle w:val="Heading1"/>
-              <w:pBdr>
-                <w:top w:space="0" w:sz="0" w:val="nil"/>
-                <w:left w:space="0" w:sz="0" w:val="nil"/>
-                <w:bottom w:space="0" w:sz="0" w:val="nil"/>
-                <w:right w:space="0" w:sz="0" w:val="nil"/>
-                <w:between w:space="0" w:sz="0" w:val="nil"/>
-              </w:pBdr>
-              <w:shd w:fill="auto" w:val="clear"/>
               <w:rPr/>
             </w:pPr>
-            <w:bookmarkStart w:colFirst="0" w:colLast="0" w:name="_heading=h.5kgjkw3dmghg" w:id="16"/>
+            <w:bookmarkStart w:colFirst="0" w:colLast="0" w:name="_heading=h.gl41vweo8v4j" w:id="16"/>
             <w:bookmarkEnd w:id="16"/>
             <w:r>
               <w:rPr>
@@ -906,30 +664,13 @@
                 <w:ilvl w:val="0"/>
                 <w:numId w:val="2"/>
               </w:numPr>
-              <w:pBdr>
-                <w:top w:space="0" w:sz="0" w:val="nil"/>
-                <w:left w:space="0" w:sz="0" w:val="nil"/>
-                <w:bottom w:space="0" w:sz="0" w:val="nil"/>
-                <w:right w:space="0" w:sz="0" w:val="nil"/>
-                <w:between w:space="0" w:sz="0" w:val="nil"/>
-              </w:pBdr>
-              <w:shd w:fill="auto" w:val="clear"/>
-              <w:spacing w:after="0" w:before="320" w:line="312" w:lineRule="auto"/>
-              <w:ind w:left="0" w:firstLine="0"/>
-              <w:rPr>
-                <w:u w:val="none"/>
-              </w:rPr>
+              <w:spacing w:before="320" w:lineRule="auto"/>
             </w:pPr>
             <w:r>
               <w:rPr>
                 <w:rtl w:val="0"/>
               </w:rPr>
               <w:t xml:space="preserve">Digite seu texto aqui .</w:t>
-            </w:r>
-            <w:r>
-              <w:rPr>
-                <w:rtl w:val="0"/>
-              </w:rPr>
             </w:r>
           </w:p>
           <w:p>
@@ -938,30 +679,12 @@
                 <w:ilvl w:val="0"/>
                 <w:numId w:val="2"/>
               </w:numPr>
-              <w:pBdr>
-                <w:top w:space="0" w:sz="0" w:val="nil"/>
-                <w:left w:space="0" w:sz="0" w:val="nil"/>
-                <w:bottom w:space="0" w:sz="0" w:val="nil"/>
-                <w:right w:space="0" w:sz="0" w:val="nil"/>
-                <w:between w:space="0" w:sz="0" w:val="nil"/>
-              </w:pBdr>
-              <w:shd w:fill="auto" w:val="clear"/>
-              <w:spacing w:after="0" w:before="120" w:line="312" w:lineRule="auto"/>
-              <w:ind w:left="0" w:firstLine="0"/>
-              <w:rPr>
-                <w:u w:val="none"/>
-              </w:rPr>
             </w:pPr>
             <w:r>
               <w:rPr>
                 <w:rtl w:val="0"/>
               </w:rPr>
               <w:t xml:space="preserve">Digite seu texto aqui .</w:t>
-            </w:r>
-            <w:r>
-              <w:rPr>
-                <w:rtl w:val="0"/>
-              </w:rPr>
             </w:r>
           </w:p>
           <w:p>
@@ -970,30 +693,12 @@
                 <w:ilvl w:val="0"/>
                 <w:numId w:val="1"/>
               </w:numPr>
-              <w:pBdr>
-                <w:top w:space="0" w:sz="0" w:val="nil"/>
-                <w:left w:space="0" w:sz="0" w:val="nil"/>
-                <w:bottom w:space="0" w:sz="0" w:val="nil"/>
-                <w:right w:space="0" w:sz="0" w:val="nil"/>
-                <w:between w:space="0" w:sz="0" w:val="nil"/>
-              </w:pBdr>
-              <w:shd w:fill="auto" w:val="clear"/>
-              <w:spacing w:after="0" w:before="120" w:line="312" w:lineRule="auto"/>
-              <w:ind w:left="0" w:firstLine="0"/>
-              <w:rPr>
-                <w:u w:val="none"/>
-              </w:rPr>
             </w:pPr>
             <w:r>
               <w:rPr>
                 <w:rtl w:val="0"/>
               </w:rPr>
               <w:t xml:space="preserve">Digite seu texto aqui Digite seu texto aqui.</w:t>
-            </w:r>
-            <w:r>
-              <w:rPr>
-                <w:rtl w:val="0"/>
-              </w:rPr>
             </w:r>
           </w:p>
           <w:p>
@@ -1002,19 +707,6 @@
                 <w:ilvl w:val="0"/>
                 <w:numId w:val="2"/>
               </w:numPr>
-              <w:pBdr>
-                <w:top w:space="0" w:sz="0" w:val="nil"/>
-                <w:left w:space="0" w:sz="0" w:val="nil"/>
-                <w:bottom w:space="0" w:sz="0" w:val="nil"/>
-                <w:right w:space="0" w:sz="0" w:val="nil"/>
-                <w:between w:space="0" w:sz="0" w:val="nil"/>
-              </w:pBdr>
-              <w:shd w:fill="auto" w:val="clear"/>
-              <w:spacing w:after="0" w:before="120" w:line="312" w:lineRule="auto"/>
-              <w:ind w:left="0" w:firstLine="0"/>
-              <w:rPr>
-                <w:u w:val="none"/>
-              </w:rPr>
             </w:pPr>
             <w:r>
               <w:rPr>
@@ -1022,26 +714,13 @@
               </w:rPr>
               <w:t xml:space="preserve">Digite seu texto aqui Digite seu texto aqui.</w:t>
             </w:r>
-            <w:r>
-              <w:rPr>
-                <w:rtl w:val="0"/>
-              </w:rPr>
-            </w:r>
           </w:p>
           <w:p>
             <w:pPr>
               <w:pStyle w:val="Heading1"/>
-              <w:pBdr>
-                <w:top w:space="0" w:sz="0" w:val="nil"/>
-                <w:left w:space="0" w:sz="0" w:val="nil"/>
-                <w:bottom w:space="0" w:sz="0" w:val="nil"/>
-                <w:right w:space="0" w:sz="0" w:val="nil"/>
-                <w:between w:space="0" w:sz="0" w:val="nil"/>
-              </w:pBdr>
-              <w:shd w:fill="auto" w:val="clear"/>
               <w:rPr/>
             </w:pPr>
-            <w:bookmarkStart w:colFirst="0" w:colLast="0" w:name="_heading=h.7d1gju8x06s2" w:id="17"/>
+            <w:bookmarkStart w:colFirst="0" w:colLast="0" w:name="_heading=h.5mf04kn0tnn0" w:id="17"/>
             <w:bookmarkEnd w:id="17"/>
             <w:r>
               <w:rPr>
@@ -1052,20 +731,7 @@
           </w:p>
           <w:p>
             <w:pPr>
-              <w:keepNext w:val="0"/>
-              <w:keepLines w:val="0"/>
-              <w:widowControl w:val="0"/>
-              <w:pBdr>
-                <w:top w:space="0" w:sz="0" w:val="nil"/>
-                <w:left w:space="0" w:sz="0" w:val="nil"/>
-                <w:bottom w:space="0" w:sz="0" w:val="nil"/>
-                <w:right w:space="0" w:sz="0" w:val="nil"/>
-                <w:between w:space="0" w:sz="0" w:val="nil"/>
-              </w:pBdr>
-              <w:shd w:fill="auto" w:val="clear"/>
-              <w:spacing w:after="0" w:before="320" w:line="312" w:lineRule="auto"/>
-              <w:ind w:left="0" w:right="300" w:firstLine="0"/>
-              <w:jc w:val="left"/>
+              <w:spacing w:before="320" w:lineRule="auto"/>
               <w:rPr/>
             </w:pPr>
             <w:r>
@@ -1085,20 +751,6 @@
           </w:p>
           <w:p>
             <w:pPr>
-              <w:keepNext w:val="0"/>
-              <w:keepLines w:val="0"/>
-              <w:widowControl w:val="0"/>
-              <w:pBdr>
-                <w:top w:space="0" w:sz="0" w:val="nil"/>
-                <w:left w:space="0" w:sz="0" w:val="nil"/>
-                <w:bottom w:space="0" w:sz="0" w:val="nil"/>
-                <w:right w:space="0" w:sz="0" w:val="nil"/>
-                <w:between w:space="0" w:sz="0" w:val="nil"/>
-              </w:pBdr>
-              <w:shd w:fill="auto" w:val="clear"/>
-              <w:spacing w:after="0" w:before="120" w:line="312" w:lineRule="auto"/>
-              <w:ind w:left="0" w:right="300" w:firstLine="0"/>
-              <w:jc w:val="left"/>
               <w:rPr/>
             </w:pPr>
             <w:r>
@@ -1118,20 +770,6 @@
           </w:p>
           <w:p>
             <w:pPr>
-              <w:keepNext w:val="0"/>
-              <w:keepLines w:val="0"/>
-              <w:widowControl w:val="0"/>
-              <w:pBdr>
-                <w:top w:space="0" w:sz="0" w:val="nil"/>
-                <w:left w:space="0" w:sz="0" w:val="nil"/>
-                <w:bottom w:space="0" w:sz="0" w:val="nil"/>
-                <w:right w:space="0" w:sz="0" w:val="nil"/>
-                <w:between w:space="0" w:sz="0" w:val="nil"/>
-              </w:pBdr>
-              <w:shd w:fill="auto" w:val="clear"/>
-              <w:spacing w:after="0" w:before="120" w:line="312" w:lineRule="auto"/>
-              <w:ind w:left="0" w:right="300" w:firstLine="0"/>
-              <w:jc w:val="left"/>
               <w:rPr/>
             </w:pPr>
             <w:r>
@@ -1151,20 +789,6 @@
           </w:p>
           <w:p>
             <w:pPr>
-              <w:keepNext w:val="0"/>
-              <w:keepLines w:val="0"/>
-              <w:widowControl w:val="0"/>
-              <w:pBdr>
-                <w:top w:space="0" w:sz="0" w:val="nil"/>
-                <w:left w:space="0" w:sz="0" w:val="nil"/>
-                <w:bottom w:space="0" w:sz="0" w:val="nil"/>
-                <w:right w:space="0" w:sz="0" w:val="nil"/>
-                <w:between w:space="0" w:sz="0" w:val="nil"/>
-              </w:pBdr>
-              <w:shd w:fill="auto" w:val="clear"/>
-              <w:spacing w:after="0" w:before="120" w:line="312" w:lineRule="auto"/>
-              <w:ind w:left="0" w:right="300" w:firstLine="0"/>
-              <w:jc w:val="left"/>
               <w:rPr/>
             </w:pPr>
             <w:r>
@@ -1185,17 +809,9 @@
           <w:p>
             <w:pPr>
               <w:pStyle w:val="Heading1"/>
-              <w:pBdr>
-                <w:top w:space="0" w:sz="0" w:val="nil"/>
-                <w:left w:space="0" w:sz="0" w:val="nil"/>
-                <w:bottom w:space="0" w:sz="0" w:val="nil"/>
-                <w:right w:space="0" w:sz="0" w:val="nil"/>
-                <w:between w:space="0" w:sz="0" w:val="nil"/>
-              </w:pBdr>
-              <w:shd w:fill="auto" w:val="clear"/>
               <w:rPr/>
             </w:pPr>
-            <w:bookmarkStart w:colFirst="0" w:colLast="0" w:name="_heading=h.7h701yu2ozl" w:id="18"/>
+            <w:bookmarkStart w:colFirst="0" w:colLast="0" w:name="_heading=h.tu5sk7fex2mp" w:id="18"/>
             <w:bookmarkEnd w:id="18"/>
             <w:r>
               <w:rPr>
@@ -1206,20 +822,7 @@
           </w:p>
           <w:p>
             <w:pPr>
-              <w:keepNext w:val="0"/>
-              <w:keepLines w:val="0"/>
-              <w:widowControl w:val="0"/>
-              <w:pBdr>
-                <w:top w:space="0" w:sz="0" w:val="nil"/>
-                <w:left w:space="0" w:sz="0" w:val="nil"/>
-                <w:bottom w:space="0" w:sz="0" w:val="nil"/>
-                <w:right w:space="0" w:sz="0" w:val="nil"/>
-                <w:between w:space="0" w:sz="0" w:val="nil"/>
-              </w:pBdr>
-              <w:shd w:fill="auto" w:val="clear"/>
-              <w:spacing w:after="0" w:before="320" w:line="312" w:lineRule="auto"/>
-              <w:ind w:left="0" w:right="300" w:firstLine="0"/>
-              <w:jc w:val="left"/>
+              <w:spacing w:before="320" w:lineRule="auto"/>
               <w:rPr/>
             </w:pPr>
             <w:r>
@@ -1289,48 +892,10 @@
         </w:rPr>
       </w:r>
     </w:p>
-    <w:p>
-      <w:pPr>
-        <w:pageBreakBefore w:val="0"/>
-        <w:pBdr>
-          <w:top w:space="0" w:sz="0" w:val="nil"/>
-          <w:left w:space="0" w:sz="0" w:val="nil"/>
-          <w:bottom w:space="0" w:sz="0" w:val="nil"/>
-          <w:right w:space="0" w:sz="0" w:val="nil"/>
-          <w:between w:space="0" w:sz="0" w:val="nil"/>
-        </w:pBdr>
-        <w:shd w:fill="auto" w:val="clear"/>
-        <w:rPr/>
-      </w:pPr>
-      <w:r>
-        <w:rPr>
-          <w:rtl w:val="0"/>
-        </w:rPr>
-      </w:r>
-    </w:p>
-    <w:p>
-      <w:pPr>
-        <w:pageBreakBefore w:val="0"/>
-        <w:pBdr>
-          <w:top w:space="0" w:sz="0" w:val="nil"/>
-          <w:left w:space="0" w:sz="0" w:val="nil"/>
-          <w:bottom w:space="0" w:sz="0" w:val="nil"/>
-          <w:right w:space="0" w:sz="0" w:val="nil"/>
-          <w:between w:space="0" w:sz="0" w:val="nil"/>
-        </w:pBdr>
-        <w:shd w:fill="auto" w:val="clear"/>
-        <w:rPr/>
-      </w:pPr>
-      <w:r>
-        <w:rPr>
-          <w:rtl w:val="0"/>
-        </w:rPr>
-      </w:r>
-    </w:p>
     <w:sdt>
       <w:sdtPr>
         <w:lock w:val="contentLocked"/>
-        <w:id w:val="-418761344"/>
+        <w:id w:val="1713083874"/>
         <w:tag w:val="goog_rdk_0"/>
       </w:sdtPr>
       <w:sdtContent>
@@ -1386,7 +951,6 @@
                 <w:pPr>
                   <w:keepNext w:val="0"/>
                   <w:keepLines w:val="0"/>
-                  <w:pageBreakBefore w:val="0"/>
                   <w:widowControl w:val="0"/>
                   <w:pBdr>
                     <w:top w:space="0" w:sz="0" w:val="nil"/>
@@ -1437,7 +1001,6 @@
                 <w:pPr>
                   <w:keepNext w:val="0"/>
                   <w:keepLines w:val="0"/>
-                  <w:pageBreakBefore w:val="0"/>
                   <w:widowControl w:val="0"/>
                   <w:pBdr>
                     <w:top w:space="0" w:sz="0" w:val="nil"/>
@@ -1488,7 +1051,6 @@
                 <w:pPr>
                   <w:keepNext w:val="0"/>
                   <w:keepLines w:val="0"/>
-                  <w:pageBreakBefore w:val="0"/>
                   <w:widowControl w:val="0"/>
                   <w:pBdr>
                     <w:top w:space="0" w:sz="0" w:val="nil"/>
@@ -1539,7 +1101,6 @@
                 <w:pPr>
                   <w:keepNext w:val="0"/>
                   <w:keepLines w:val="0"/>
-                  <w:pageBreakBefore w:val="0"/>
                   <w:widowControl w:val="0"/>
                   <w:pBdr>
                     <w:top w:space="0" w:sz="0" w:val="nil"/>
@@ -1590,7 +1151,6 @@
                 <w:pPr>
                   <w:keepNext w:val="0"/>
                   <w:keepLines w:val="0"/>
-                  <w:pageBreakBefore w:val="0"/>
                   <w:widowControl w:val="0"/>
                   <w:pBdr>
                     <w:top w:space="0" w:sz="0" w:val="nil"/>
@@ -1647,7 +1207,6 @@
                 <w:pPr>
                   <w:keepNext w:val="0"/>
                   <w:keepLines w:val="0"/>
-                  <w:pageBreakBefore w:val="0"/>
                   <w:widowControl w:val="0"/>
                   <w:pBdr>
                     <w:top w:space="0" w:sz="0" w:val="nil"/>
@@ -2246,7 +1805,35 @@
   <w:style w:type="paragraph" w:styleId="Normal" w:default="1">
     <w:name w:val="normal"/>
   </w:style>
+  <w:style w:type="table" w:styleId="TableNormal" w:default="1">
+    <w:name w:val="TableNormal"/>
+    <w:tblPr>
+      <w:tblCellMar>
+        <w:top w:w="100.0" w:type="dxa"/>
+        <w:left w:w="100.0" w:type="dxa"/>
+        <w:bottom w:w="100.0" w:type="dxa"/>
+        <w:right w:w="100.0" w:type="dxa"/>
+      </w:tblCellMar>
+    </w:tblPr>
+  </w:style>
+  <w:style w:type="paragraph" w:styleId="Normal" w:default="1">
+    <w:name w:val="normal"/>
+  </w:style>
   <w:style w:type="table" w:styleId="Table1">
+    <w:basedOn w:val="TableNormal"/>
+    <w:tblPr>
+      <w:tblStyleRowBandSize w:val="1"/>
+      <w:tblStyleColBandSize w:val="1"/>
+    </w:tblPr>
+  </w:style>
+  <w:style w:type="table" w:styleId="Table1">
+    <w:basedOn w:val="TableNormal"/>
+    <w:tblPr>
+      <w:tblStyleRowBandSize w:val="1"/>
+      <w:tblStyleColBandSize w:val="1"/>
+    </w:tblPr>
+  </w:style>
+  <w:style w:type="table" w:styleId="Table2">
     <w:basedOn w:val="TableNormal"/>
     <w:tblPr>
       <w:tblStyleRowBandSize w:val="1"/>
@@ -2605,7 +2192,7 @@
 
 <file path=customXML/item1.xml><?xml version="1.0" encoding="utf-8"?>
 <go:gDocsCustomXmlDataStorage xmlns:go="http://customooxmlschemas.google.com/" xmlns:r="http://schemas.openxmlformats.org/officeDocument/2006/relationships" uri="GoogleDocsCustomDataVersion2">
-  <go:docsCustomData xmlns:go="http://customooxmlschemas.google.com/" roundtripDataSignature="AMtx7mig2xSvhKeQP7NahE6b975aqhdmow==">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</go:docsCustomData>
+  <go:docsCustomData xmlns:go="http://customooxmlschemas.google.com/" roundtripDataSignature="AMtx7mgEt0V81+qdGCS1R7U4kqawOPSpMw==">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</go:docsCustomData>
 </go:gDocsCustomXmlDataStorage>
 </file>
 

</xml_diff>